<commit_message>
* some improvements and corrections
</commit_message>
<xml_diff>
--- a/2012-05-28_Summary of Self-Study Week Assignment.docx
+++ b/2012-05-28_Summary of Self-Study Week Assignment.docx
@@ -209,7 +209,31 @@
         <w:rPr>
           <w:lang w:val="ru-RU"/>
         </w:rPr>
-        <w:t xml:space="preserve"> встречает челевок в музей. И когда он поговорит с ней она бегает к метро и рассказывает </w:t>
+        <w:t xml:space="preserve"> встречает челевок</w:t>
+      </w:r>
+      <w:r>
+        <w:rPr>
+          <w:lang w:val="ru-RU"/>
+        </w:rPr>
+        <w:t xml:space="preserve"> и </w:t>
+      </w:r>
+      <w:r>
+        <w:rPr>
+          <w:lang w:val="ru-RU"/>
+        </w:rPr>
+        <w:t xml:space="preserve">когда он поговорит с ней она бегает </w:t>
+      </w:r>
+      <w:r>
+        <w:rPr>
+          <w:lang w:val="ru-RU"/>
+        </w:rPr>
+        <w:t>к метро. Дома она</w:t>
+      </w:r>
+      <w:r>
+        <w:rPr>
+          <w:lang w:val="ru-RU"/>
+        </w:rPr>
+        <w:t xml:space="preserve"> рассказывает </w:t>
       </w:r>
       <w:r>
         <w:rPr>
@@ -237,19 +261,49 @@
           <w:lang w:val="ru-RU"/>
         </w:rPr>
       </w:pPr>
+      <w:r>
+        <w:rPr>
+          <w:lang w:val="ru-RU"/>
+        </w:rPr>
+        <w:t>В следующе</w:t>
+      </w:r>
+      <w:r>
+        <w:rPr>
+          <w:lang w:val="ru-RU"/>
+        </w:rPr>
+        <w:t>м выставке они</w:t>
+      </w:r>
+      <w:r>
+        <w:rPr>
+          <w:lang w:val="ru-RU"/>
+        </w:rPr>
+        <w:t xml:space="preserve"> видеть его и картины различних женщинах</w:t>
+      </w:r>
+      <w:r>
+        <w:rPr>
+          <w:lang w:val="ru-RU"/>
+        </w:rPr>
+        <w:t xml:space="preserve">. Тогда рассказчик понимает, что маньяк художник. </w:t>
+      </w:r>
+      <w:r>
+        <w:rPr>
+          <w:lang w:val="ru-RU"/>
+        </w:rPr>
+        <w:t>Когда муж смеется об этом художник просит его, если он мо</w:t>
+      </w:r>
+      <w:r>
+        <w:rPr>
+          <w:lang w:val="ru-RU"/>
+        </w:rPr>
+        <w:t xml:space="preserve">жет </w:t>
+      </w:r>
       <w:bookmarkStart w:id="0" w:name="_GoBack"/>
       <w:bookmarkEnd w:id="0"/>
       <w:r>
         <w:rPr>
           <w:lang w:val="ru-RU"/>
         </w:rPr>
-        <w:t xml:space="preserve">В следующом выставке они видеть его и картины различной женщины. Тогда рассказчик понимает, что маньяк художник. </w:t>
-      </w:r>
-      <w:r>
-        <w:rPr>
-          <w:lang w:val="ru-RU"/>
-        </w:rPr>
-        <w:t>Когда муж смеется об этом художник просит его, если он мог бы написать его</w:t>
+        <w:t>написать его</w:t>
       </w:r>
       <w:r>
         <w:rPr>

</xml_diff>

<commit_message>
* fix gender mismatch
</commit_message>
<xml_diff>
--- a/2012-05-28_Summary of Self-Study Week Assignment.docx
+++ b/2012-05-28_Summary of Self-Study Week Assignment.docx
@@ -265,13 +265,13 @@
         <w:rPr>
           <w:lang w:val="ru-RU"/>
         </w:rPr>
-        <w:t>В следующе</w:t>
-      </w:r>
-      <w:r>
-        <w:rPr>
-          <w:lang w:val="ru-RU"/>
-        </w:rPr>
-        <w:t>м выставке они</w:t>
+        <w:t>В следующей</w:t>
+      </w:r>
+      <w:r>
+        <w:rPr>
+          <w:lang w:val="ru-RU"/>
+        </w:rPr>
+        <w:t xml:space="preserve"> выставке они</w:t>
       </w:r>
       <w:r>
         <w:rPr>
@@ -296,21 +296,21 @@
           <w:lang w:val="ru-RU"/>
         </w:rPr>
         <w:t xml:space="preserve">жет </w:t>
+      </w:r>
+      <w:r>
+        <w:rPr>
+          <w:lang w:val="ru-RU"/>
+        </w:rPr>
+        <w:t>написать его</w:t>
+      </w:r>
+      <w:r>
+        <w:rPr>
+          <w:lang w:val="ru-RU"/>
+        </w:rPr>
+        <w:t>.</w:t>
       </w:r>
       <w:bookmarkStart w:id="0" w:name="_GoBack"/>
       <w:bookmarkEnd w:id="0"/>
-      <w:r>
-        <w:rPr>
-          <w:lang w:val="ru-RU"/>
-        </w:rPr>
-        <w:t>написать его</w:t>
-      </w:r>
-      <w:r>
-        <w:rPr>
-          <w:lang w:val="ru-RU"/>
-        </w:rPr>
-        <w:t>.</w:t>
-      </w:r>
     </w:p>
     <w:sectPr>
       <w:pgSz w:w="11906" w:h="16838"/>

</xml_diff>

<commit_message>
* Some more fixes
</commit_message>
<xml_diff>
--- a/2012-05-28_Summary of Self-Study Week Assignment.docx
+++ b/2012-05-28_Summary of Self-Study Week Assignment.docx
@@ -229,8 +229,6 @@
         </w:rPr>
         <w:t>е</w:t>
       </w:r>
-      <w:bookmarkStart w:id="0" w:name="_GoBack"/>
-      <w:bookmarkEnd w:id="0"/>
       <w:r>
         <w:rPr>
           <w:lang w:val="ru-RU"/>
@@ -315,8 +313,10 @@
         <w:rPr>
           <w:lang w:val="ru-RU"/>
         </w:rPr>
-        <w:t>х женщинах</w:t>
-      </w:r>
+        <w:t>х женщин</w:t>
+      </w:r>
+      <w:bookmarkStart w:id="0" w:name="_GoBack"/>
+      <w:bookmarkEnd w:id="0"/>
       <w:r>
         <w:rPr>
           <w:lang w:val="ru-RU"/>

</xml_diff>